<commit_message>
adding revised slides and HW10
</commit_message>
<xml_diff>
--- a/Class 13 DAGs/HW10.docx
+++ b/Class 13 DAGs/HW10.docx
@@ -1,6 +1,6 @@
 
 <file path=word/document.xml><?xml version="1.0" encoding="utf-8"?>
-<w:document xmlns:wpc="http://schemas.microsoft.com/office/word/2010/wordprocessingCanvas" xmlns:cx="http://schemas.microsoft.com/office/drawing/2014/chartex" xmlns:cx1="http://schemas.microsoft.com/office/drawing/2015/9/8/chartex" xmlns:cx2="http://schemas.microsoft.com/office/drawing/2015/10/21/chartex" xmlns:cx3="http://schemas.microsoft.com/office/drawing/2016/5/9/chartex" xmlns:cx4="http://schemas.microsoft.com/office/drawing/2016/5/10/chartex" xmlns:cx5="http://schemas.microsoft.com/office/drawing/2016/5/11/chartex" xmlns:cx6="http://schemas.microsoft.com/office/drawing/2016/5/12/chartex" xmlns:cx7="http://schemas.microsoft.com/office/drawing/2016/5/13/chartex" xmlns:cx8="http://schemas.microsoft.com/office/drawing/2016/5/14/chartex" xmlns:mc="http://schemas.openxmlformats.org/markup-compatibility/2006" xmlns:aink="http://schemas.microsoft.com/office/drawing/2016/ink" xmlns:am3d="http://schemas.microsoft.com/office/drawing/2017/model3d" xmlns:o="urn:schemas-microsoft-com:office:office" xmlns:r="http://schemas.openxmlformats.org/officeDocument/2006/relationships" xmlns:m="http://schemas.openxmlformats.org/officeDocument/2006/math" xmlns:v="urn:schemas-microsoft-com:vml" xmlns:wp14="http://schemas.microsoft.com/office/word/2010/wordprocessingDrawing" xmlns:wp="http://schemas.openxmlformats.org/drawingml/2006/wordprocessingDrawing" xmlns:w10="urn:schemas-microsoft-com:office:word" xmlns:w="http://schemas.openxmlformats.org/wordprocessingml/2006/main" xmlns:w14="http://schemas.microsoft.com/office/word/2010/wordml" xmlns:w15="http://schemas.microsoft.com/office/word/2012/wordml" xmlns:w16cex="http://schemas.microsoft.com/office/word/2018/wordml/cex" xmlns:w16cid="http://schemas.microsoft.com/office/word/2016/wordml/cid" xmlns:w16="http://schemas.microsoft.com/office/word/2018/wordml" xmlns:w16se="http://schemas.microsoft.com/office/word/2015/wordml/symex" xmlns:wpg="http://schemas.microsoft.com/office/word/2010/wordprocessingGroup" xmlns:wpi="http://schemas.microsoft.com/office/word/2010/wordprocessingInk" xmlns:wne="http://schemas.microsoft.com/office/word/2006/wordml" xmlns:wps="http://schemas.microsoft.com/office/word/2010/wordprocessingShape" mc:Ignorable="w14 w15 w16se w16cid w16 w16cex wp14">
+<w:document xmlns:wpc="http://schemas.microsoft.com/office/word/2010/wordprocessingCanvas" xmlns:cx="http://schemas.microsoft.com/office/drawing/2014/chartex" xmlns:cx1="http://schemas.microsoft.com/office/drawing/2015/9/8/chartex" xmlns:cx2="http://schemas.microsoft.com/office/drawing/2015/10/21/chartex" xmlns:cx3="http://schemas.microsoft.com/office/drawing/2016/5/9/chartex" xmlns:cx4="http://schemas.microsoft.com/office/drawing/2016/5/10/chartex" xmlns:cx5="http://schemas.microsoft.com/office/drawing/2016/5/11/chartex" xmlns:cx6="http://schemas.microsoft.com/office/drawing/2016/5/12/chartex" xmlns:cx7="http://schemas.microsoft.com/office/drawing/2016/5/13/chartex" xmlns:cx8="http://schemas.microsoft.com/office/drawing/2016/5/14/chartex" xmlns:mc="http://schemas.openxmlformats.org/markup-compatibility/2006" xmlns:aink="http://schemas.microsoft.com/office/drawing/2016/ink" xmlns:am3d="http://schemas.microsoft.com/office/drawing/2017/model3d" xmlns:o="urn:schemas-microsoft-com:office:office" xmlns:r="http://schemas.openxmlformats.org/officeDocument/2006/relationships" xmlns:m="http://schemas.openxmlformats.org/officeDocument/2006/math" xmlns:v="urn:schemas-microsoft-com:vml" xmlns:wp14="http://schemas.microsoft.com/office/word/2010/wordprocessingDrawing" xmlns:wp="http://schemas.openxmlformats.org/drawingml/2006/wordprocessingDrawing" xmlns:w10="urn:schemas-microsoft-com:office:word" xmlns:w="http://schemas.openxmlformats.org/wordprocessingml/2006/main" xmlns:w14="http://schemas.microsoft.com/office/word/2010/wordml" xmlns:w15="http://schemas.microsoft.com/office/word/2012/wordml" xmlns:w16cid="http://schemas.microsoft.com/office/word/2016/wordml/cid" xmlns:w16se="http://schemas.microsoft.com/office/word/2015/wordml/symex" xmlns:wpg="http://schemas.microsoft.com/office/word/2010/wordprocessingGroup" xmlns:wpi="http://schemas.microsoft.com/office/word/2010/wordprocessingInk" xmlns:wne="http://schemas.microsoft.com/office/word/2006/wordml" xmlns:wps="http://schemas.microsoft.com/office/word/2010/wordprocessingShape" mc:Ignorable="w14 w15 w16se w16cid wp14">
   <w:body>
     <w:p>
       <w:pPr>
@@ -22,7 +22,16 @@
           <w:bCs/>
           <w:color w:val="000000" w:themeColor="text1"/>
         </w:rPr>
-        <w:t>HW11</w:t>
+        <w:t>HW1</w:t>
+      </w:r>
+      <w:r>
+        <w:rPr>
+          <w:rFonts w:ascii="Arial" w:hAnsi="Arial" w:cs="Arial"/>
+          <w:b/>
+          <w:bCs/>
+          <w:color w:val="000000" w:themeColor="text1"/>
+        </w:rPr>
+        <w:t>0</w:t>
       </w:r>
     </w:p>
     <w:p>
@@ -52,7 +61,21 @@
           <w:rFonts w:ascii="Arial" w:hAnsi="Arial" w:cs="Arial"/>
           <w:color w:val="000000" w:themeColor="text1"/>
         </w:rPr>
-        <w:t>1. For your final project, pick one of the questions you are asking with your regression model and draw a DAG for that question. Do not use questions involving interactions.</w:t>
+        <w:t xml:space="preserve">1. For your final project, pick one of the questions you are asking </w:t>
+      </w:r>
+      <w:r>
+        <w:rPr>
+          <w:rFonts w:ascii="Arial" w:hAnsi="Arial" w:cs="Arial"/>
+          <w:color w:val="000000" w:themeColor="text1"/>
+        </w:rPr>
+        <w:t xml:space="preserve">and </w:t>
+      </w:r>
+      <w:r>
+        <w:rPr>
+          <w:rFonts w:ascii="Arial" w:hAnsi="Arial" w:cs="Arial"/>
+          <w:color w:val="000000" w:themeColor="text1"/>
+        </w:rPr>
+        <w:t>draw a DAG for that question. Do not use questions involving interactions.</w:t>
       </w:r>
     </w:p>
     <w:p>
@@ -81,23 +104,23 @@
           <w:rFonts w:ascii="Arial" w:hAnsi="Arial" w:cs="Arial"/>
           <w:color w:val="000000" w:themeColor="text1"/>
         </w:rPr>
-        <w:t>2. Specify your model (outcome=exposure + covariate1 + covariate2 +covariate3...</w:t>
+        <w:t xml:space="preserve">2. </w:t>
       </w:r>
-      <w:proofErr w:type="spellStart"/>
+      <w:bookmarkStart w:id="0" w:name="_GoBack"/>
       <w:r>
         <w:rPr>
           <w:rFonts w:ascii="Arial" w:hAnsi="Arial" w:cs="Arial"/>
           <w:color w:val="000000" w:themeColor="text1"/>
         </w:rPr>
-        <w:t>etc</w:t>
+        <w:t xml:space="preserve">From your DAG, provide the minimal set of covariates you need to adjust for in your model </w:t>
       </w:r>
-      <w:proofErr w:type="spellEnd"/>
+      <w:bookmarkEnd w:id="0"/>
       <w:r>
         <w:rPr>
           <w:rFonts w:ascii="Arial" w:hAnsi="Arial" w:cs="Arial"/>
           <w:color w:val="000000" w:themeColor="text1"/>
         </w:rPr>
-        <w:t>) based on what variables you need to include based on your DAG to estimate the total effect of your exposure on your outcome. </w:t>
+        <w:t>and any variables you cannot adjust for because they are not in your dataset.</w:t>
       </w:r>
     </w:p>
     <w:p/>
@@ -112,7 +135,7 @@
 </file>
 
 <file path=word/styles.xml><?xml version="1.0" encoding="utf-8"?>
-<w:styles xmlns:mc="http://schemas.openxmlformats.org/markup-compatibility/2006" xmlns:r="http://schemas.openxmlformats.org/officeDocument/2006/relationships" xmlns:w="http://schemas.openxmlformats.org/wordprocessingml/2006/main" xmlns:w14="http://schemas.microsoft.com/office/word/2010/wordml" xmlns:w15="http://schemas.microsoft.com/office/word/2012/wordml" xmlns:w16cex="http://schemas.microsoft.com/office/word/2018/wordml/cex" xmlns:w16cid="http://schemas.microsoft.com/office/word/2016/wordml/cid" xmlns:w16="http://schemas.microsoft.com/office/word/2018/wordml" xmlns:w16se="http://schemas.microsoft.com/office/word/2015/wordml/symex" mc:Ignorable="w14 w15 w16se w16cid w16 w16cex">
+<w:styles xmlns:mc="http://schemas.openxmlformats.org/markup-compatibility/2006" xmlns:r="http://schemas.openxmlformats.org/officeDocument/2006/relationships" xmlns:w="http://schemas.openxmlformats.org/wordprocessingml/2006/main" xmlns:w14="http://schemas.microsoft.com/office/word/2010/wordml" xmlns:w15="http://schemas.microsoft.com/office/word/2012/wordml" xmlns:w16cid="http://schemas.microsoft.com/office/word/2016/wordml/cid" xmlns:w16se="http://schemas.microsoft.com/office/word/2015/wordml/symex" mc:Ignorable="w14 w15 w16se w16cid">
   <w:docDefaults>
     <w:rPrDefault>
       <w:rPr>
@@ -124,7 +147,7 @@
     </w:rPrDefault>
     <w:pPrDefault/>
   </w:docDefaults>
-  <w:latentStyles w:defLockedState="0" w:defUIPriority="99" w:defSemiHidden="0" w:defUnhideWhenUsed="0" w:defQFormat="0" w:count="376">
+  <w:latentStyles w:defLockedState="0" w:defUIPriority="99" w:defSemiHidden="0" w:defUnhideWhenUsed="0" w:defQFormat="0" w:count="375">
     <w:lsdException w:name="Normal" w:uiPriority="0" w:qFormat="1"/>
     <w:lsdException w:name="heading 1" w:uiPriority="9" w:qFormat="1"/>
     <w:lsdException w:name="heading 2" w:semiHidden="1" w:uiPriority="9" w:unhideWhenUsed="1" w:qFormat="1"/>
@@ -500,7 +523,6 @@
     <w:lsdException w:name="Smart Hyperlink" w:semiHidden="1" w:unhideWhenUsed="1"/>
     <w:lsdException w:name="Hashtag" w:semiHidden="1" w:unhideWhenUsed="1"/>
     <w:lsdException w:name="Unresolved Mention" w:semiHidden="1" w:unhideWhenUsed="1"/>
-    <w:lsdException w:name="Smart Link" w:semiHidden="1" w:unhideWhenUsed="1"/>
   </w:latentStyles>
   <w:style w:type="paragraph" w:default="1" w:styleId="Normal">
     <w:name w:val="Normal"/>

</xml_diff>